<commit_message>
feat: some changes in J point homework
</commit_message>
<xml_diff>
--- a/BD-HM-7/PDF-BD-HM-7.docx
+++ b/BD-HM-7/PDF-BD-HM-7.docx
@@ -9,6 +9,7 @@
           <w:rFonts w:ascii="Impact" w:hAnsi="Impact"/>
           <w:sz w:val="52"/>
           <w:szCs w:val="52"/>
+          <w:lang w:val="en-US"/>
         </w:rPr>
       </w:pPr>
       <w:r>
@@ -16,8 +17,17 @@
           <w:rFonts w:ascii="Impact" w:hAnsi="Impact"/>
           <w:sz w:val="52"/>
           <w:szCs w:val="52"/>
-        </w:rPr>
-        <w:t>SQL запросы</w:t>
+          <w:lang w:val="en-US"/>
+        </w:rPr>
+        <w:t xml:space="preserve">SQL </w:t>
+      </w:r>
+      <w:r>
+        <w:rPr>
+          <w:rFonts w:ascii="Impact" w:hAnsi="Impact"/>
+          <w:sz w:val="52"/>
+          <w:szCs w:val="52"/>
+        </w:rPr>
+        <w:t>запросы</w:t>
       </w:r>
     </w:p>
     <w:p>
@@ -393,6 +403,7 @@
       <w:r>
         <w:rPr>
           <w:rFonts w:ascii="Impact" w:hAnsi="Impact"/>
+          <w:noProof/>
           <w:sz w:val="36"/>
           <w:szCs w:val="36"/>
           <w:lang w:val="en-US"/>
@@ -730,6 +741,7 @@
       <w:r>
         <w:rPr>
           <w:rFonts w:ascii="Impact" w:hAnsi="Impact"/>
+          <w:noProof/>
           <w:sz w:val="36"/>
           <w:szCs w:val="36"/>
           <w:lang w:val="en-US"/>
@@ -1222,6 +1234,7 @@
       <w:r>
         <w:rPr>
           <w:rFonts w:ascii="Impact" w:hAnsi="Impact"/>
+          <w:noProof/>
           <w:sz w:val="36"/>
           <w:szCs w:val="36"/>
           <w:lang w:val="en-US"/>
@@ -1821,6 +1834,7 @@
       <w:r>
         <w:rPr>
           <w:rFonts w:ascii="Impact" w:hAnsi="Impact"/>
+          <w:noProof/>
           <w:sz w:val="36"/>
           <w:szCs w:val="36"/>
           <w:lang w:val="en-US"/>
@@ -2347,6 +2361,7 @@
       <w:r>
         <w:rPr>
           <w:rFonts w:ascii="Impact" w:hAnsi="Impact"/>
+          <w:noProof/>
           <w:sz w:val="36"/>
           <w:szCs w:val="36"/>
           <w:lang w:val="en-US"/>
@@ -2666,6 +2681,7 @@
       <w:r>
         <w:rPr>
           <w:rFonts w:ascii="Impact" w:hAnsi="Impact"/>
+          <w:noProof/>
           <w:sz w:val="36"/>
           <w:szCs w:val="36"/>
           <w:lang w:val="en-US"/>
@@ -3057,6 +3073,7 @@
       <w:r>
         <w:rPr>
           <w:rFonts w:ascii="Impact" w:hAnsi="Impact"/>
+          <w:noProof/>
           <w:sz w:val="36"/>
           <w:szCs w:val="36"/>
           <w:lang w:val="en-US"/>
@@ -3387,6 +3404,7 @@
       <w:r>
         <w:rPr>
           <w:rFonts w:ascii="Impact" w:hAnsi="Impact"/>
+          <w:noProof/>
           <w:sz w:val="36"/>
           <w:szCs w:val="36"/>
           <w:lang w:val="en-US"/>
@@ -4853,6 +4871,7 @@
       <w:r>
         <w:rPr>
           <w:rFonts w:ascii="Impact" w:hAnsi="Impact"/>
+          <w:noProof/>
           <w:sz w:val="36"/>
           <w:szCs w:val="36"/>
           <w:lang w:val="en-US"/>
@@ -4997,189 +5016,419 @@
     </w:p>
     <w:p>
       <w:pPr>
-        <w:pStyle w:val="HTML"/>
         <w:shd w:val="clear" w:color="auto" w:fill="FFFFFF"/>
-        <w:rPr>
-          <w:color w:val="080808"/>
-          <w:lang w:val="en-US"/>
-        </w:rPr>
-      </w:pPr>
-      <w:r>
-        <w:rPr>
-          <w:color w:val="0033B3"/>
-          <w:lang w:val="en-US"/>
+        <w:tabs>
+          <w:tab w:val="left" w:pos="916"/>
+          <w:tab w:val="left" w:pos="1832"/>
+          <w:tab w:val="left" w:pos="2748"/>
+          <w:tab w:val="left" w:pos="3664"/>
+          <w:tab w:val="left" w:pos="4580"/>
+          <w:tab w:val="left" w:pos="5496"/>
+          <w:tab w:val="left" w:pos="6412"/>
+          <w:tab w:val="left" w:pos="7328"/>
+          <w:tab w:val="left" w:pos="8244"/>
+          <w:tab w:val="left" w:pos="9160"/>
+          <w:tab w:val="left" w:pos="10076"/>
+          <w:tab w:val="left" w:pos="10992"/>
+          <w:tab w:val="left" w:pos="11908"/>
+          <w:tab w:val="left" w:pos="12824"/>
+          <w:tab w:val="left" w:pos="13740"/>
+          <w:tab w:val="left" w:pos="14656"/>
+        </w:tabs>
+        <w:spacing w:after="0" w:line="240" w:lineRule="auto"/>
+        <w:rPr>
+          <w:rFonts w:ascii="Courier New" w:eastAsia="Times New Roman" w:hAnsi="Courier New" w:cs="Courier New"/>
+          <w:color w:val="080808"/>
+          <w:sz w:val="20"/>
+          <w:szCs w:val="20"/>
+          <w:lang w:val="en-US" w:eastAsia="ru-RU"/>
+        </w:rPr>
+      </w:pPr>
+      <w:r>
+        <w:rPr>
+          <w:rFonts w:ascii="Courier New" w:eastAsia="Times New Roman" w:hAnsi="Courier New" w:cs="Courier New"/>
+          <w:i/>
+          <w:iCs/>
+          <w:color w:val="8C8C8C"/>
+          <w:sz w:val="20"/>
+          <w:szCs w:val="20"/>
+          <w:lang w:val="en-US" w:eastAsia="ru-RU"/>
+        </w:rPr>
+        <w:t>-- J</w:t>
+      </w:r>
+      <w:r>
+        <w:rPr>
+          <w:rFonts w:ascii="Courier New" w:eastAsia="Times New Roman" w:hAnsi="Courier New" w:cs="Courier New"/>
+          <w:i/>
+          <w:iCs/>
+          <w:color w:val="8C8C8C"/>
+          <w:sz w:val="20"/>
+          <w:szCs w:val="20"/>
+          <w:lang w:val="en-US" w:eastAsia="ru-RU"/>
+        </w:rPr>
+        <w:br/>
+      </w:r>
+      <w:r>
+        <w:rPr>
+          <w:rFonts w:ascii="Courier New" w:eastAsia="Times New Roman" w:hAnsi="Courier New" w:cs="Courier New"/>
+          <w:color w:val="0033B3"/>
+          <w:sz w:val="20"/>
+          <w:szCs w:val="20"/>
+          <w:lang w:val="en-US" w:eastAsia="ru-RU"/>
         </w:rPr>
         <w:t xml:space="preserve">Select </w:t>
       </w:r>
       <w:r>
         <w:rPr>
-          <w:color w:val="871094"/>
-          <w:lang w:val="en-US"/>
-        </w:rPr>
-        <w:t>flight_id</w:t>
-      </w:r>
-      <w:r>
-        <w:rPr>
-          <w:color w:val="080808"/>
-          <w:lang w:val="en-US"/>
+          <w:rFonts w:ascii="Courier New" w:eastAsia="Times New Roman" w:hAnsi="Courier New" w:cs="Courier New"/>
+          <w:color w:val="871094"/>
+          <w:sz w:val="20"/>
+          <w:szCs w:val="20"/>
+          <w:lang w:val="en-US" w:eastAsia="ru-RU"/>
+        </w:rPr>
+        <w:t>flight_no</w:t>
+      </w:r>
+      <w:r>
+        <w:rPr>
+          <w:rFonts w:ascii="Courier New" w:eastAsia="Times New Roman" w:hAnsi="Courier New" w:cs="Courier New"/>
+          <w:color w:val="080808"/>
+          <w:sz w:val="20"/>
+          <w:szCs w:val="20"/>
+          <w:lang w:val="en-US" w:eastAsia="ru-RU"/>
         </w:rPr>
         <w:t xml:space="preserve">, </w:t>
       </w:r>
       <w:r>
         <w:rPr>
+          <w:rFonts w:ascii="Courier New" w:eastAsia="Times New Roman" w:hAnsi="Courier New" w:cs="Courier New"/>
           <w:i/>
           <w:iCs/>
           <w:color w:val="00627A"/>
-          <w:lang w:val="en-US"/>
+          <w:sz w:val="20"/>
+          <w:szCs w:val="20"/>
+          <w:lang w:val="en-US" w:eastAsia="ru-RU"/>
         </w:rPr>
         <w:t>min</w:t>
       </w:r>
       <w:r>
         <w:rPr>
-          <w:color w:val="080808"/>
-          <w:lang w:val="en-US"/>
+          <w:rFonts w:ascii="Courier New" w:eastAsia="Times New Roman" w:hAnsi="Courier New" w:cs="Courier New"/>
+          <w:color w:val="080808"/>
+          <w:sz w:val="20"/>
+          <w:szCs w:val="20"/>
+          <w:lang w:val="en-US" w:eastAsia="ru-RU"/>
         </w:rPr>
         <w:t>(</w:t>
       </w:r>
       <w:r>
         <w:rPr>
-          <w:color w:val="871094"/>
-          <w:lang w:val="en-US"/>
+          <w:rFonts w:ascii="Courier New" w:eastAsia="Times New Roman" w:hAnsi="Courier New" w:cs="Courier New"/>
+          <w:color w:val="871094"/>
+          <w:sz w:val="20"/>
+          <w:szCs w:val="20"/>
+          <w:lang w:val="en-US" w:eastAsia="ru-RU"/>
         </w:rPr>
         <w:t>amount</w:t>
       </w:r>
       <w:r>
         <w:rPr>
-          <w:color w:val="080808"/>
-          <w:lang w:val="en-US"/>
+          <w:rFonts w:ascii="Courier New" w:eastAsia="Times New Roman" w:hAnsi="Courier New" w:cs="Courier New"/>
+          <w:color w:val="080808"/>
+          <w:sz w:val="20"/>
+          <w:szCs w:val="20"/>
+          <w:lang w:val="en-US" w:eastAsia="ru-RU"/>
         </w:rPr>
         <w:t xml:space="preserve">) </w:t>
       </w:r>
       <w:r>
         <w:rPr>
-          <w:color w:val="0033B3"/>
-          <w:lang w:val="en-US"/>
+          <w:rFonts w:ascii="Courier New" w:eastAsia="Times New Roman" w:hAnsi="Courier New" w:cs="Courier New"/>
+          <w:color w:val="0033B3"/>
+          <w:sz w:val="20"/>
+          <w:szCs w:val="20"/>
+          <w:lang w:val="en-US" w:eastAsia="ru-RU"/>
         </w:rPr>
         <w:t xml:space="preserve">as </w:t>
       </w:r>
       <w:r>
         <w:rPr>
-          <w:color w:val="000000"/>
-          <w:lang w:val="en-US"/>
+          <w:rFonts w:ascii="Courier New" w:eastAsia="Times New Roman" w:hAnsi="Courier New" w:cs="Courier New"/>
+          <w:color w:val="000000"/>
+          <w:sz w:val="20"/>
+          <w:szCs w:val="20"/>
+          <w:lang w:val="en-US" w:eastAsia="ru-RU"/>
         </w:rPr>
         <w:t>min_price</w:t>
       </w:r>
       <w:r>
         <w:rPr>
-          <w:color w:val="080808"/>
-          <w:lang w:val="en-US"/>
+          <w:rFonts w:ascii="Courier New" w:eastAsia="Times New Roman" w:hAnsi="Courier New" w:cs="Courier New"/>
+          <w:color w:val="080808"/>
+          <w:sz w:val="20"/>
+          <w:szCs w:val="20"/>
+          <w:lang w:val="en-US" w:eastAsia="ru-RU"/>
         </w:rPr>
         <w:t xml:space="preserve">, </w:t>
       </w:r>
       <w:r>
         <w:rPr>
+          <w:rFonts w:ascii="Courier New" w:eastAsia="Times New Roman" w:hAnsi="Courier New" w:cs="Courier New"/>
           <w:i/>
           <w:iCs/>
           <w:color w:val="00627A"/>
-          <w:lang w:val="en-US"/>
+          <w:sz w:val="20"/>
+          <w:szCs w:val="20"/>
+          <w:lang w:val="en-US" w:eastAsia="ru-RU"/>
         </w:rPr>
         <w:t>max</w:t>
       </w:r>
       <w:r>
         <w:rPr>
-          <w:color w:val="080808"/>
-          <w:lang w:val="en-US"/>
+          <w:rFonts w:ascii="Courier New" w:eastAsia="Times New Roman" w:hAnsi="Courier New" w:cs="Courier New"/>
+          <w:color w:val="080808"/>
+          <w:sz w:val="20"/>
+          <w:szCs w:val="20"/>
+          <w:lang w:val="en-US" w:eastAsia="ru-RU"/>
         </w:rPr>
         <w:t>(</w:t>
       </w:r>
       <w:r>
         <w:rPr>
-          <w:color w:val="871094"/>
-          <w:lang w:val="en-US"/>
+          <w:rFonts w:ascii="Courier New" w:eastAsia="Times New Roman" w:hAnsi="Courier New" w:cs="Courier New"/>
+          <w:color w:val="871094"/>
+          <w:sz w:val="20"/>
+          <w:szCs w:val="20"/>
+          <w:lang w:val="en-US" w:eastAsia="ru-RU"/>
         </w:rPr>
         <w:t>amount</w:t>
       </w:r>
       <w:r>
         <w:rPr>
-          <w:color w:val="080808"/>
-          <w:lang w:val="en-US"/>
+          <w:rFonts w:ascii="Courier New" w:eastAsia="Times New Roman" w:hAnsi="Courier New" w:cs="Courier New"/>
+          <w:color w:val="080808"/>
+          <w:sz w:val="20"/>
+          <w:szCs w:val="20"/>
+          <w:lang w:val="en-US" w:eastAsia="ru-RU"/>
         </w:rPr>
         <w:t xml:space="preserve">) </w:t>
       </w:r>
       <w:r>
         <w:rPr>
-          <w:color w:val="0033B3"/>
-          <w:lang w:val="en-US"/>
+          <w:rFonts w:ascii="Courier New" w:eastAsia="Times New Roman" w:hAnsi="Courier New" w:cs="Courier New"/>
+          <w:color w:val="0033B3"/>
+          <w:sz w:val="20"/>
+          <w:szCs w:val="20"/>
+          <w:lang w:val="en-US" w:eastAsia="ru-RU"/>
         </w:rPr>
         <w:t xml:space="preserve">as </w:t>
       </w:r>
       <w:r>
         <w:rPr>
-          <w:color w:val="000000"/>
-          <w:lang w:val="en-US"/>
+          <w:rFonts w:ascii="Courier New" w:eastAsia="Times New Roman" w:hAnsi="Courier New" w:cs="Courier New"/>
+          <w:color w:val="000000"/>
+          <w:sz w:val="20"/>
+          <w:szCs w:val="20"/>
+          <w:lang w:val="en-US" w:eastAsia="ru-RU"/>
         </w:rPr>
         <w:t xml:space="preserve">max_price </w:t>
       </w:r>
       <w:r>
         <w:rPr>
-          <w:color w:val="0033B3"/>
-          <w:lang w:val="en-US"/>
+          <w:rFonts w:ascii="Courier New" w:eastAsia="Times New Roman" w:hAnsi="Courier New" w:cs="Courier New"/>
+          <w:color w:val="0033B3"/>
+          <w:sz w:val="20"/>
+          <w:szCs w:val="20"/>
+          <w:lang w:val="en-US" w:eastAsia="ru-RU"/>
         </w:rPr>
         <w:t xml:space="preserve">from </w:t>
       </w:r>
       <w:r>
         <w:rPr>
-          <w:color w:val="000000"/>
-          <w:lang w:val="en-US"/>
+          <w:rFonts w:ascii="Courier New" w:eastAsia="Times New Roman" w:hAnsi="Courier New" w:cs="Courier New"/>
+          <w:color w:val="000000"/>
+          <w:sz w:val="20"/>
+          <w:szCs w:val="20"/>
+          <w:lang w:val="en-US" w:eastAsia="ru-RU"/>
         </w:rPr>
         <w:t>ticket_flights</w:t>
       </w:r>
       <w:r>
         <w:rPr>
-          <w:color w:val="000000"/>
-          <w:lang w:val="en-US"/>
+          <w:rFonts w:ascii="Courier New" w:eastAsia="Times New Roman" w:hAnsi="Courier New" w:cs="Courier New"/>
+          <w:color w:val="000000"/>
+          <w:sz w:val="20"/>
+          <w:szCs w:val="20"/>
+          <w:lang w:val="en-US" w:eastAsia="ru-RU"/>
         </w:rPr>
         <w:br/>
       </w:r>
       <w:r>
         <w:rPr>
-          <w:color w:val="0033B3"/>
-          <w:lang w:val="en-US"/>
+          <w:rFonts w:ascii="Courier New" w:eastAsia="Times New Roman" w:hAnsi="Courier New" w:cs="Courier New"/>
+          <w:color w:val="0033B3"/>
+          <w:sz w:val="20"/>
+          <w:szCs w:val="20"/>
+          <w:lang w:val="en-US" w:eastAsia="ru-RU"/>
+        </w:rPr>
+        <w:t xml:space="preserve">join </w:t>
+      </w:r>
+      <w:r>
+        <w:rPr>
+          <w:rFonts w:ascii="Courier New" w:eastAsia="Times New Roman" w:hAnsi="Courier New" w:cs="Courier New"/>
+          <w:color w:val="000000"/>
+          <w:sz w:val="20"/>
+          <w:szCs w:val="20"/>
+          <w:lang w:val="en-US" w:eastAsia="ru-RU"/>
+        </w:rPr>
+        <w:t xml:space="preserve">flights </w:t>
+      </w:r>
+      <w:r>
+        <w:rPr>
+          <w:rFonts w:ascii="Courier New" w:eastAsia="Times New Roman" w:hAnsi="Courier New" w:cs="Courier New"/>
+          <w:color w:val="0033B3"/>
+          <w:sz w:val="20"/>
+          <w:szCs w:val="20"/>
+          <w:lang w:val="en-US" w:eastAsia="ru-RU"/>
+        </w:rPr>
+        <w:t xml:space="preserve">on </w:t>
+      </w:r>
+      <w:r>
+        <w:rPr>
+          <w:rFonts w:ascii="Courier New" w:eastAsia="Times New Roman" w:hAnsi="Courier New" w:cs="Courier New"/>
+          <w:color w:val="000000"/>
+          <w:sz w:val="20"/>
+          <w:szCs w:val="20"/>
+          <w:lang w:val="en-US" w:eastAsia="ru-RU"/>
+        </w:rPr>
+        <w:t>ticket_flights</w:t>
+      </w:r>
+      <w:r>
+        <w:rPr>
+          <w:rFonts w:ascii="Courier New" w:eastAsia="Times New Roman" w:hAnsi="Courier New" w:cs="Courier New"/>
+          <w:color w:val="080808"/>
+          <w:sz w:val="20"/>
+          <w:szCs w:val="20"/>
+          <w:lang w:val="en-US" w:eastAsia="ru-RU"/>
+        </w:rPr>
+        <w:t>.</w:t>
+      </w:r>
+      <w:r>
+        <w:rPr>
+          <w:rFonts w:ascii="Courier New" w:eastAsia="Times New Roman" w:hAnsi="Courier New" w:cs="Courier New"/>
+          <w:color w:val="871094"/>
+          <w:sz w:val="20"/>
+          <w:szCs w:val="20"/>
+          <w:lang w:val="en-US" w:eastAsia="ru-RU"/>
+        </w:rPr>
+        <w:t xml:space="preserve">flight_id </w:t>
+      </w:r>
+      <w:r>
+        <w:rPr>
+          <w:rFonts w:ascii="Courier New" w:eastAsia="Times New Roman" w:hAnsi="Courier New" w:cs="Courier New"/>
+          <w:color w:val="080808"/>
+          <w:sz w:val="20"/>
+          <w:szCs w:val="20"/>
+          <w:lang w:val="en-US" w:eastAsia="ru-RU"/>
+        </w:rPr>
+        <w:t xml:space="preserve">= </w:t>
+      </w:r>
+      <w:r>
+        <w:rPr>
+          <w:rFonts w:ascii="Courier New" w:eastAsia="Times New Roman" w:hAnsi="Courier New" w:cs="Courier New"/>
+          <w:color w:val="000000"/>
+          <w:sz w:val="20"/>
+          <w:szCs w:val="20"/>
+          <w:lang w:val="en-US" w:eastAsia="ru-RU"/>
+        </w:rPr>
+        <w:t>flights</w:t>
+      </w:r>
+      <w:r>
+        <w:rPr>
+          <w:rFonts w:ascii="Courier New" w:eastAsia="Times New Roman" w:hAnsi="Courier New" w:cs="Courier New"/>
+          <w:color w:val="080808"/>
+          <w:sz w:val="20"/>
+          <w:szCs w:val="20"/>
+          <w:lang w:val="en-US" w:eastAsia="ru-RU"/>
+        </w:rPr>
+        <w:t>.</w:t>
+      </w:r>
+      <w:r>
+        <w:rPr>
+          <w:rFonts w:ascii="Courier New" w:eastAsia="Times New Roman" w:hAnsi="Courier New" w:cs="Courier New"/>
+          <w:color w:val="871094"/>
+          <w:sz w:val="20"/>
+          <w:szCs w:val="20"/>
+          <w:lang w:val="en-US" w:eastAsia="ru-RU"/>
+        </w:rPr>
+        <w:t>flight_id</w:t>
+      </w:r>
+      <w:r>
+        <w:rPr>
+          <w:rFonts w:ascii="Courier New" w:eastAsia="Times New Roman" w:hAnsi="Courier New" w:cs="Courier New"/>
+          <w:color w:val="871094"/>
+          <w:sz w:val="20"/>
+          <w:szCs w:val="20"/>
+          <w:lang w:val="en-US" w:eastAsia="ru-RU"/>
+        </w:rPr>
+        <w:br/>
+      </w:r>
+      <w:r>
+        <w:rPr>
+          <w:rFonts w:ascii="Courier New" w:eastAsia="Times New Roman" w:hAnsi="Courier New" w:cs="Courier New"/>
+          <w:color w:val="0033B3"/>
+          <w:sz w:val="20"/>
+          <w:szCs w:val="20"/>
+          <w:lang w:val="en-US" w:eastAsia="ru-RU"/>
         </w:rPr>
         <w:t xml:space="preserve">group by </w:t>
       </w:r>
       <w:r>
         <w:rPr>
-          <w:color w:val="871094"/>
-          <w:lang w:val="en-US"/>
-        </w:rPr>
-        <w:t>flight_id</w:t>
-      </w:r>
-      <w:r>
-        <w:rPr>
-          <w:color w:val="871094"/>
-          <w:lang w:val="en-US"/>
+          <w:rFonts w:ascii="Courier New" w:eastAsia="Times New Roman" w:hAnsi="Courier New" w:cs="Courier New"/>
+          <w:color w:val="871094"/>
+          <w:sz w:val="20"/>
+          <w:szCs w:val="20"/>
+          <w:lang w:val="en-US" w:eastAsia="ru-RU"/>
+        </w:rPr>
+        <w:t>flight_no</w:t>
+      </w:r>
+      <w:r>
+        <w:rPr>
+          <w:rFonts w:ascii="Courier New" w:eastAsia="Times New Roman" w:hAnsi="Courier New" w:cs="Courier New"/>
+          <w:color w:val="871094"/>
+          <w:sz w:val="20"/>
+          <w:szCs w:val="20"/>
+          <w:lang w:val="en-US" w:eastAsia="ru-RU"/>
         </w:rPr>
         <w:br/>
       </w:r>
       <w:r>
         <w:rPr>
-          <w:color w:val="0033B3"/>
-          <w:lang w:val="en-US"/>
+          <w:rFonts w:ascii="Courier New" w:eastAsia="Times New Roman" w:hAnsi="Courier New" w:cs="Courier New"/>
+          <w:color w:val="0033B3"/>
+          <w:sz w:val="20"/>
+          <w:szCs w:val="20"/>
+          <w:lang w:val="en-US" w:eastAsia="ru-RU"/>
         </w:rPr>
         <w:t xml:space="preserve">order by </w:t>
       </w:r>
       <w:r>
         <w:rPr>
-          <w:color w:val="871094"/>
-          <w:lang w:val="en-US"/>
-        </w:rPr>
-        <w:t>flight_id</w:t>
-      </w:r>
-      <w:r>
-        <w:rPr>
-          <w:color w:val="080808"/>
-          <w:lang w:val="en-US"/>
+          <w:rFonts w:ascii="Courier New" w:eastAsia="Times New Roman" w:hAnsi="Courier New" w:cs="Courier New"/>
+          <w:color w:val="871094"/>
+          <w:sz w:val="20"/>
+          <w:szCs w:val="20"/>
+          <w:lang w:val="en-US" w:eastAsia="ru-RU"/>
+        </w:rPr>
+        <w:t>flight_no</w:t>
+      </w:r>
+      <w:r>
+        <w:rPr>
+          <w:rFonts w:ascii="Courier New" w:eastAsia="Times New Roman" w:hAnsi="Courier New" w:cs="Courier New"/>
+          <w:color w:val="080808"/>
+          <w:sz w:val="20"/>
+          <w:szCs w:val="20"/>
+          <w:lang w:val="en-US" w:eastAsia="ru-RU"/>
         </w:rPr>
         <w:t>;</w:t>
       </w:r>
@@ -5209,10 +5458,10 @@
           <w:lang w:val="en-US"/>
         </w:rPr>
         <w:drawing>
-          <wp:inline distT="0" distB="0" distL="0" distR="0" wp14:anchorId="179AA33E" wp14:editId="227552F9">
-            <wp:extent cx="4991797" cy="5553850"/>
-            <wp:effectExtent l="0" t="0" r="0" b="8890"/>
-            <wp:docPr id="12" name="Рисунок 12"/>
+          <wp:inline distT="0" distB="0" distL="0" distR="0" wp14:anchorId="2206CF88" wp14:editId="7A5455AA">
+            <wp:extent cx="5163271" cy="5658640"/>
+            <wp:effectExtent l="0" t="0" r="0" b="0"/>
+            <wp:docPr id="2" name="Рисунок 2"/>
             <wp:cNvGraphicFramePr>
               <a:graphicFrameLocks xmlns:a="http://schemas.openxmlformats.org/drawingml/2006/main" noChangeAspect="1"/>
             </wp:cNvGraphicFramePr>
@@ -5232,7 +5481,7 @@
                   <pic:spPr>
                     <a:xfrm>
                       <a:off x="0" y="0"/>
-                      <a:ext cx="4991797" cy="5553850"/>
+                      <a:ext cx="5163271" cy="5658640"/>
                     </a:xfrm>
                     <a:prstGeom prst="rect">
                       <a:avLst/>

</xml_diff>